<commit_message>
Atualização do contrato modelo3
</commit_message>
<xml_diff>
--- a/api/contratos/template_contract3.docx
+++ b/api/contratos/template_contract3.docx
@@ -282,19 +282,37 @@
         <w:rPr>
           <w:rFonts w:ascii="Calibri" w:eastAsia="Calibri" w:hAnsi="Calibri" w:cs="Calibri"/>
         </w:rPr>
-        <w:t>locador bairro</w:t>
-      </w:r>
-      <w:r>
-        <w:rPr>
-          <w:rFonts w:ascii="Calibri" w:eastAsia="Calibri" w:hAnsi="Calibri" w:cs="Calibri"/>
-        </w:rPr>
-        <w:t xml:space="preserve"> </w:t>
-      </w:r>
-      <w:r>
-        <w:rPr>
-          <w:rFonts w:ascii="Calibri" w:eastAsia="Calibri" w:hAnsi="Calibri" w:cs="Calibri"/>
-        </w:rPr>
         <w:t>locador</w:t>
+      </w:r>
+      <w:r>
+        <w:rPr>
+          <w:rFonts w:ascii="Calibri" w:eastAsia="Calibri" w:hAnsi="Calibri" w:cs="Calibri"/>
+        </w:rPr>
+        <w:t>,</w:t>
+      </w:r>
+      <w:r>
+        <w:rPr>
+          <w:rFonts w:ascii="Calibri" w:eastAsia="Calibri" w:hAnsi="Calibri" w:cs="Calibri"/>
+        </w:rPr>
+        <w:t xml:space="preserve"> bairro</w:t>
+      </w:r>
+      <w:r>
+        <w:rPr>
+          <w:rFonts w:ascii="Calibri" w:eastAsia="Calibri" w:hAnsi="Calibri" w:cs="Calibri"/>
+        </w:rPr>
+        <w:t xml:space="preserve"> </w:t>
+      </w:r>
+      <w:r>
+        <w:rPr>
+          <w:rFonts w:ascii="Calibri" w:eastAsia="Calibri" w:hAnsi="Calibri" w:cs="Calibri"/>
+        </w:rPr>
+        <w:t>locador</w:t>
+      </w:r>
+      <w:r>
+        <w:rPr>
+          <w:rFonts w:ascii="Calibri" w:eastAsia="Calibri" w:hAnsi="Calibri" w:cs="Calibri"/>
+        </w:rPr>
+        <w:t>,</w:t>
       </w:r>
       <w:r>
         <w:rPr>

</xml_diff>